<commit_message>
Prozesse und IT-Bezug hinzugefügt
Hab mal weiter Infos gesammelt. Und ein weiteres Gitignore für temporäre
Sicherheitsspeicherungen von Word zugefügt. In der Hoffnung, dass es
diesmal auch wirklich alles unnötige ignoriert.
</commit_message>
<xml_diff>
--- a/Gesundheitsamt.docx
+++ b/Gesundheitsamt.docx
@@ -271,13 +271,7 @@
         </w:numPr>
       </w:pPr>
       <w:r>
-        <w:t xml:space="preserve">Gesund aufwachsen und leben </w:t>
-      </w:r>
-      <w:r>
-        <w:t xml:space="preserve">in </w:t>
-      </w:r>
-      <w:r>
-        <w:t xml:space="preserve">Baden-Württemberg </w:t>
+        <w:t xml:space="preserve">Gesund aufwachsen und leben in Baden-Württemberg </w:t>
       </w:r>
     </w:p>
     <w:p>
@@ -596,7 +590,60 @@
           <w:rFonts w:eastAsia="Times New Roman" w:cs="Times New Roman"/>
           <w:lang w:eastAsia="de-DE"/>
         </w:rPr>
-        <w:t>Gesundheitsschutz mit den Teilbereichen Infektionsschutz und umweltbezogener Gesundheitsschutz</w:t>
+        <w:t xml:space="preserve">Gesundheitsschutz mit den Teilbereichen Infektionsschutz </w:t>
+      </w:r>
+      <w:r>
+        <w:rPr>
+          <w:rFonts w:eastAsia="Times New Roman" w:cs="Times New Roman"/>
+          <w:lang w:eastAsia="de-DE"/>
+        </w:rPr>
+        <w:t xml:space="preserve">(z. B. Salmonellosen, Tuberkulose, Aids, EHEC, SARS,  </w:t>
+      </w:r>
+      <w:proofErr w:type="spellStart"/>
+      <w:r>
+        <w:rPr>
+          <w:rFonts w:eastAsia="Times New Roman" w:cs="Times New Roman"/>
+          <w:lang w:eastAsia="de-DE"/>
+        </w:rPr>
+        <w:t>Legionellosen</w:t>
+      </w:r>
+      <w:proofErr w:type="spellEnd"/>
+      <w:r>
+        <w:rPr>
+          <w:rFonts w:eastAsia="Times New Roman" w:cs="Times New Roman"/>
+          <w:lang w:eastAsia="de-DE"/>
+        </w:rPr>
+        <w:t xml:space="preserve">, Reihenimpfungen, Seuchenbekämpfung) </w:t>
+      </w:r>
+      <w:r>
+        <w:rPr>
+          <w:rFonts w:eastAsia="Times New Roman" w:cs="Times New Roman"/>
+          <w:lang w:eastAsia="de-DE"/>
+        </w:rPr>
+        <w:t>und umweltbezogener Gesundheitsschutz</w:t>
+      </w:r>
+      <w:r>
+        <w:rPr>
+          <w:rFonts w:eastAsia="Times New Roman" w:cs="Times New Roman"/>
+          <w:lang w:eastAsia="de-DE"/>
+        </w:rPr>
+        <w:t xml:space="preserve"> (</w:t>
+      </w:r>
+      <w:r>
+        <w:rPr>
+          <w:rFonts w:eastAsia="Times New Roman" w:cs="Times New Roman"/>
+          <w:lang w:eastAsia="de-DE"/>
+        </w:rPr>
+        <w:t xml:space="preserve"> </w:t>
+      </w:r>
+      <w:r>
+        <w:t xml:space="preserve">gesundheitliche </w:t>
+      </w:r>
+      <w:r>
+        <w:t>Auswirkungen von Umwelteinflüssen</w:t>
+      </w:r>
+      <w:r>
+        <w:t>)</w:t>
       </w:r>
     </w:p>
     <w:p>
@@ -614,6 +661,13 @@
         </w:rPr>
         <w:t>Gesundheitsförderung und Prävention</w:t>
       </w:r>
+      <w:r>
+        <w:rPr>
+          <w:rFonts w:eastAsia="Times New Roman" w:cs="Times New Roman"/>
+          <w:lang w:eastAsia="de-DE"/>
+        </w:rPr>
+        <w:t xml:space="preserve"> (Information und Beratung der Bevölkerung zu gesundheitsrelevanten Themen durch Öffentlichkeitsarbeit und Projektarbeit und die Mitarbeit in regionalen und überregionalen Arbeitskreisen)</w:t>
+      </w:r>
     </w:p>
     <w:p>
       <w:pPr>
@@ -630,6 +684,27 @@
         </w:rPr>
         <w:t>Gesundheitsberichterstattung und Epidemiologie</w:t>
       </w:r>
+      <w:r>
+        <w:rPr>
+          <w:rFonts w:eastAsia="Times New Roman" w:cs="Times New Roman"/>
+          <w:lang w:eastAsia="de-DE"/>
+        </w:rPr>
+        <w:t xml:space="preserve"> (</w:t>
+      </w:r>
+      <w:r>
+        <w:rPr>
+          <w:rFonts w:eastAsia="Times New Roman" w:cs="Times New Roman"/>
+          <w:lang w:eastAsia="de-DE"/>
+        </w:rPr>
+        <w:t>z. B. Statistiken Übertragbare Krankheiten, Todesursachenstatistik, Jahresgesundheitsbericht</w:t>
+      </w:r>
+      <w:r>
+        <w:rPr>
+          <w:rFonts w:eastAsia="Times New Roman" w:cs="Times New Roman"/>
+          <w:lang w:eastAsia="de-DE"/>
+        </w:rPr>
+        <w:t>)</w:t>
+      </w:r>
     </w:p>
     <w:p>
       <w:pPr>
@@ -645,6 +720,44 @@
           <w:lang w:eastAsia="de-DE"/>
         </w:rPr>
         <w:t>Kinder- und Jugendgesundheitsdienst</w:t>
+      </w:r>
+      <w:r>
+        <w:rPr>
+          <w:rFonts w:eastAsia="Times New Roman" w:cs="Times New Roman"/>
+          <w:lang w:eastAsia="de-DE"/>
+        </w:rPr>
+        <w:t xml:space="preserve"> (</w:t>
+      </w:r>
+      <w:r>
+        <w:rPr>
+          <w:rFonts w:eastAsia="Times New Roman" w:cs="Times New Roman"/>
+          <w:lang w:eastAsia="de-DE"/>
+        </w:rPr>
+        <w:tab/>
+        <w:t xml:space="preserve">z. B. </w:t>
+      </w:r>
+      <w:proofErr w:type="spellStart"/>
+      <w:r>
+        <w:rPr>
+          <w:rFonts w:eastAsia="Times New Roman" w:cs="Times New Roman"/>
+          <w:lang w:eastAsia="de-DE"/>
+        </w:rPr>
+        <w:t>Neugeborenenscreening</w:t>
+      </w:r>
+      <w:proofErr w:type="spellEnd"/>
+      <w:r>
+        <w:rPr>
+          <w:rFonts w:eastAsia="Times New Roman" w:cs="Times New Roman"/>
+          <w:lang w:eastAsia="de-DE"/>
+        </w:rPr>
+        <w:t>, Mütterberatung, Impfberatung, Hör- und Sehbehindertenberatung, Einschulungsuntersuchungen, Schulsportfreistellungen</w:t>
+      </w:r>
+      <w:r>
+        <w:rPr>
+          <w:rFonts w:eastAsia="Times New Roman" w:cs="Times New Roman"/>
+          <w:lang w:eastAsia="de-DE"/>
+        </w:rPr>
+        <w:t>)</w:t>
       </w:r>
     </w:p>
     <w:p>
@@ -845,28 +958,494 @@
         <w:rPr>
           <w:b/>
         </w:rPr>
-        <w:t>Quellen:</w:t>
-      </w:r>
-    </w:p>
-    <w:p>
-      <w:r>
-        <w:t>http://de.wikipedia.org/w/index.php?title=Gesundheitsamt&amp;oldid=138712882</w:t>
-      </w:r>
-    </w:p>
-    <w:p>
-      <w:r>
-        <w:t>http://www.gesundheitsamt-bw.de</w:t>
-      </w:r>
-    </w:p>
-    <w:p>
-      <w:r>
-        <w:t>http://www.gesundheitsamt.de/gap/stat/aufgaben/aufgaben.htm</w:t>
-      </w:r>
-    </w:p>
-    <w:p>
+        <w:t>Prozesse</w:t>
+      </w:r>
+    </w:p>
+    <w:p>
+      <w:pPr>
+        <w:pStyle w:val="Listenabsatz"/>
+        <w:numPr>
+          <w:ilvl w:val="0"/>
+          <w:numId w:val="9"/>
+        </w:numPr>
+      </w:pPr>
+      <w:r>
+        <w:t>Gesundheitsberichterstattung</w:t>
+      </w:r>
+    </w:p>
+    <w:p>
+      <w:pPr>
+        <w:pStyle w:val="Listenabsatz"/>
+        <w:numPr>
+          <w:ilvl w:val="1"/>
+          <w:numId w:val="9"/>
+        </w:numPr>
+      </w:pPr>
+      <w:r>
+        <w:t>B</w:t>
+      </w:r>
+      <w:r>
+        <w:t xml:space="preserve">ereits vorhandene gesundheitsbezogene, vor allem epidemiologische Daten und Informationen </w:t>
+      </w:r>
+      <w:r>
+        <w:t xml:space="preserve">werden </w:t>
+      </w:r>
+      <w:r>
+        <w:t>verwendet und mit wissenschaftlichen Methoden analysiert und bewertet. Die Darstellung ist verdichtet und adressatenorientiert.</w:t>
+      </w:r>
+    </w:p>
+    <w:p>
+      <w:pPr>
+        <w:pStyle w:val="Listenabsatz"/>
+        <w:numPr>
+          <w:ilvl w:val="1"/>
+          <w:numId w:val="9"/>
+        </w:numPr>
+      </w:pPr>
+      <w:r>
+        <w:t>Verbesserung der gesundheitlichen Lage und Versorgung der Bevölkerung ist das übergeordnete Ziel der GBE</w:t>
+      </w:r>
+    </w:p>
+    <w:p>
+      <w:pPr>
+        <w:pStyle w:val="Listenabsatz"/>
+        <w:numPr>
+          <w:ilvl w:val="1"/>
+          <w:numId w:val="9"/>
+        </w:numPr>
+      </w:pPr>
+      <w:r>
+        <w:t>Daraus ergeben sich folgende Teilziele:</w:t>
+      </w:r>
+    </w:p>
+    <w:p>
+      <w:pPr>
+        <w:pStyle w:val="Listenabsatz"/>
+        <w:numPr>
+          <w:ilvl w:val="2"/>
+          <w:numId w:val="9"/>
+        </w:numPr>
+      </w:pPr>
+      <w:r>
+        <w:t>Verbesserung der Zielgenauigkeit gesundheitspolitischer Maßnahmen durch planungs- und steuerungsrelevante Orientierungsdaten für Entscheidungsträger in Politik, Verwaltung und Gesundheitswesen</w:t>
+      </w:r>
+    </w:p>
+    <w:p>
+      <w:pPr>
+        <w:pStyle w:val="Listenabsatz"/>
+        <w:numPr>
+          <w:ilvl w:val="2"/>
+          <w:numId w:val="9"/>
+        </w:numPr>
+      </w:pPr>
+      <w:r>
+        <w:t>I</w:t>
+      </w:r>
+      <w:r>
+        <w:t>nitiierung und Koordination von gesundheitspolitischen Planungs- und Realisierungsprozessen innerhalb der öffentlichen Verwaltung sowie im gesamten Gesundheitsbereich</w:t>
+      </w:r>
+    </w:p>
+    <w:p>
+      <w:pPr>
+        <w:pStyle w:val="Listenabsatz"/>
+        <w:numPr>
+          <w:ilvl w:val="2"/>
+          <w:numId w:val="9"/>
+        </w:numPr>
+      </w:pPr>
+      <w:r>
+        <w:t>Evaluation von gesundheitspolitischen Programmen und Maßnahmen hinsichtlich ihrer Auswirkungen auf die gesundheitliche Lage und Versorgung</w:t>
+      </w:r>
+    </w:p>
+    <w:p>
+      <w:pPr>
+        <w:pStyle w:val="Listenabsatz"/>
+        <w:numPr>
+          <w:ilvl w:val="2"/>
+          <w:numId w:val="9"/>
+        </w:numPr>
+      </w:pPr>
+      <w:r>
+        <w:lastRenderedPageBreak/>
+        <w:t>Motivierung von Entscheidungsträgern und Bürgern zu verstärktem Engagement für die Gesundheit der Bevölkerung</w:t>
+      </w:r>
+    </w:p>
+    <w:p>
+      <w:pPr>
+        <w:pStyle w:val="Listenabsatz"/>
+        <w:numPr>
+          <w:ilvl w:val="2"/>
+          <w:numId w:val="9"/>
+        </w:numPr>
+      </w:pPr>
+      <w:r>
+        <w:t>Sachgerechte Information des Bürgers über die gesundheitliche Lage der Bevölkerung und ihre wesentlichen Bestimmungsfaktoren</w:t>
+      </w:r>
+    </w:p>
+    <w:p>
+      <w:pPr>
+        <w:pStyle w:val="Listenabsatz"/>
+        <w:numPr>
+          <w:ilvl w:val="0"/>
+          <w:numId w:val="9"/>
+        </w:numPr>
+      </w:pPr>
+      <w:r>
+        <w:t>Epidemiologie</w:t>
+      </w:r>
+    </w:p>
+    <w:p>
+      <w:pPr>
+        <w:pStyle w:val="Listenabsatz"/>
+        <w:numPr>
+          <w:ilvl w:val="1"/>
+          <w:numId w:val="9"/>
+        </w:numPr>
+      </w:pPr>
+      <w:r>
+        <w:t>epidemiologische Überwachung (</w:t>
+      </w:r>
+      <w:proofErr w:type="spellStart"/>
+      <w:r>
+        <w:t>Surveillance</w:t>
+      </w:r>
+      <w:proofErr w:type="spellEnd"/>
+      <w:r>
+        <w:t>) von Krankheiten und Risikofaktoren und Entwicklung geeigneter Methoden zur Sammlung, Analyse und Präsentation von Gesundheitsdaten sowie die Erschließung von Ergebnissen epidemiologischer Studien für Gesundheitswesen, Politik, Verwaltung und Bürger.</w:t>
+      </w:r>
+    </w:p>
+    <w:p>
+      <w:pPr>
+        <w:pStyle w:val="Listenabsatz"/>
+        <w:numPr>
+          <w:ilvl w:val="1"/>
+          <w:numId w:val="9"/>
+        </w:numPr>
+      </w:pPr>
+      <w:r>
+        <w:t>Beschreibung und Bewertung der Morbidität und Mortalität</w:t>
+      </w:r>
+    </w:p>
+    <w:p>
+      <w:pPr>
+        <w:pStyle w:val="Listenabsatz"/>
+        <w:numPr>
+          <w:ilvl w:val="1"/>
+          <w:numId w:val="9"/>
+        </w:numPr>
+      </w:pPr>
+      <w:r>
+        <w:t xml:space="preserve">Untersuchung von Krankheitsausbrüchen oder </w:t>
+      </w:r>
+      <w:r>
+        <w:t>–</w:t>
+      </w:r>
+      <w:proofErr w:type="spellStart"/>
+      <w:r>
+        <w:t>häufungen</w:t>
+      </w:r>
+      <w:proofErr w:type="spellEnd"/>
+    </w:p>
+    <w:p>
+      <w:pPr>
+        <w:pStyle w:val="Listenabsatz"/>
+        <w:numPr>
+          <w:ilvl w:val="1"/>
+          <w:numId w:val="9"/>
+        </w:numPr>
+      </w:pPr>
+      <w:r>
+        <w:t>Erschließung bevölkerungsbezogener Daten und epidemiologischer Studienergebnisse für die Arbeit des Öffentlichen Gesundheitsdienstes (ÖGD), z.B. Beschreibung zeitlicher Trends</w:t>
+      </w:r>
+    </w:p>
+    <w:p>
+      <w:pPr>
+        <w:pStyle w:val="Listenabsatz"/>
+        <w:numPr>
+          <w:ilvl w:val="1"/>
+          <w:numId w:val="9"/>
+        </w:numPr>
+      </w:pPr>
+      <w:r>
+        <w:t>Verbesserung der Datenlage zu aktuellen Problemen durch epidemiologische Untersuchungen (einschließlich Planung, Durchführung, Auswertung und Bewertung von Studien)</w:t>
+      </w:r>
+    </w:p>
+    <w:p>
+      <w:pPr>
+        <w:pStyle w:val="Listenabsatz"/>
+        <w:numPr>
+          <w:ilvl w:val="1"/>
+          <w:numId w:val="9"/>
+        </w:numPr>
+      </w:pPr>
+      <w:r>
+        <w:t>Erfassen aktueller Risikosituationen und -faktoren, Bestimmen von Risikogruppen und Handlungsbedar</w:t>
+      </w:r>
+      <w:r>
+        <w:t>f</w:t>
+      </w:r>
+    </w:p>
+    <w:p>
+      <w:pPr>
+        <w:pStyle w:val="Listenabsatz"/>
+        <w:numPr>
+          <w:ilvl w:val="1"/>
+          <w:numId w:val="9"/>
+        </w:numPr>
+      </w:pPr>
+      <w:r>
+        <w:t>Bewertung der Effektivität und Effizienz von Interventions-, Förder- und Präventionsprogrammen</w:t>
+      </w:r>
+    </w:p>
+    <w:p>
+      <w:pPr>
+        <w:pStyle w:val="Listenabsatz"/>
+        <w:numPr>
+          <w:ilvl w:val="0"/>
+          <w:numId w:val="9"/>
+        </w:numPr>
+      </w:pPr>
+      <w:r>
+        <w:t xml:space="preserve">Infektionsschutz </w:t>
+      </w:r>
+    </w:p>
+    <w:p>
+      <w:pPr>
+        <w:pStyle w:val="Listenabsatz"/>
+        <w:numPr>
+          <w:ilvl w:val="1"/>
+          <w:numId w:val="9"/>
+        </w:numPr>
+      </w:pPr>
+      <w:r>
+        <w:t>Koordinierung von Infektionsschutzmaßnahmen und Früherkennung</w:t>
+      </w:r>
+    </w:p>
+    <w:p>
+      <w:pPr>
+        <w:pStyle w:val="Listenabsatz"/>
+        <w:numPr>
+          <w:ilvl w:val="1"/>
+          <w:numId w:val="9"/>
+        </w:numPr>
+      </w:pPr>
+      <w:r>
+        <w:t>Meldewesen und Infektionsstatistik</w:t>
+      </w:r>
+    </w:p>
+    <w:p>
+      <w:pPr>
+        <w:pStyle w:val="Listenabsatz"/>
+        <w:numPr>
+          <w:ilvl w:val="1"/>
+          <w:numId w:val="9"/>
+        </w:numPr>
+      </w:pPr>
+      <w:r>
+        <w:t>Verhütung übertragbarer Krankheiten z. B. durch Schutzimpfungen und Hygienemaßnahmen in Krankenhäusern und Arztpraxen</w:t>
+      </w:r>
+    </w:p>
+    <w:p>
+      <w:pPr>
+        <w:pStyle w:val="Listenabsatz"/>
+        <w:numPr>
+          <w:ilvl w:val="1"/>
+          <w:numId w:val="9"/>
+        </w:numPr>
+      </w:pPr>
+      <w:r>
+        <w:t>Bekämpfung übertragbarer Krankheiten z. B. durch gezielte Behandlung und Quarantänemaßnahmen</w:t>
+      </w:r>
+    </w:p>
+    <w:p>
+      <w:pPr>
+        <w:pStyle w:val="Listenabsatz"/>
+        <w:numPr>
+          <w:ilvl w:val="1"/>
+          <w:numId w:val="9"/>
+        </w:numPr>
+      </w:pPr>
+      <w:r>
+        <w:t>Vorschriften zum Infektionsschutz für Schulen und sonstige Gemeinschaftseinrichtungen</w:t>
+      </w:r>
+    </w:p>
+    <w:p>
+      <w:pPr>
+        <w:pStyle w:val="Listenabsatz"/>
+        <w:numPr>
+          <w:ilvl w:val="1"/>
+          <w:numId w:val="9"/>
+        </w:numPr>
+      </w:pPr>
+      <w:r>
+        <w:t>Überwachung der Beschaffenheit von Wasser für den menschlichen Gebrauch sowie von Schwimm- und Badebeckenwasser</w:t>
+      </w:r>
+    </w:p>
+    <w:p>
+      <w:pPr>
+        <w:pStyle w:val="Listenabsatz"/>
+        <w:numPr>
+          <w:ilvl w:val="1"/>
+          <w:numId w:val="9"/>
+        </w:numPr>
+      </w:pPr>
+      <w:r>
+        <w:t>Gesundheitliche Anforderungen an das Personal beim Umgang mit Lebensmitteln</w:t>
+      </w:r>
+    </w:p>
+    <w:p>
+      <w:pPr>
+        <w:pStyle w:val="Listenabsatz"/>
+        <w:numPr>
+          <w:ilvl w:val="1"/>
+          <w:numId w:val="9"/>
+        </w:numPr>
+      </w:pPr>
+      <w:r>
+        <w:t>Sicherheitsbestimmungen bei Tätigkeiten mit Krankheitserregern</w:t>
+      </w:r>
+    </w:p>
+    <w:p>
+      <w:pPr>
+        <w:pStyle w:val="Listenabsatz"/>
+        <w:numPr>
+          <w:ilvl w:val="1"/>
+          <w:numId w:val="9"/>
+        </w:numPr>
+      </w:pPr>
+      <w:r>
+        <w:t>Umgang mit biologischen Risikostoffen</w:t>
+      </w:r>
+    </w:p>
+    <w:p>
+      <w:pPr>
+        <w:rPr>
+          <w:b/>
+        </w:rPr>
+      </w:pPr>
+      <w:r>
+        <w:rPr>
+          <w:b/>
+        </w:rPr>
+        <w:t>IT-Bezug</w:t>
+      </w:r>
+    </w:p>
+    <w:p>
+      <w:pPr>
+        <w:pStyle w:val="Listenabsatz"/>
+        <w:numPr>
+          <w:ilvl w:val="0"/>
+          <w:numId w:val="10"/>
+        </w:numPr>
+      </w:pPr>
+      <w:r>
+        <w:t>Auswertung der Daten für die Gesundheitsberichterstattung rechnergestützt</w:t>
+      </w:r>
+    </w:p>
+    <w:p>
+      <w:pPr>
+        <w:pStyle w:val="Listenabsatz"/>
+        <w:numPr>
+          <w:ilvl w:val="0"/>
+          <w:numId w:val="10"/>
+        </w:numPr>
+      </w:pPr>
+      <w:r>
+        <w:t>Erfassung und Auswertung der Daten für Morbiditäts- und Mortalitätsstatistiken rechnergestützt</w:t>
+      </w:r>
+    </w:p>
+    <w:p>
+      <w:pPr>
+        <w:pStyle w:val="Listenabsatz"/>
+        <w:numPr>
+          <w:ilvl w:val="0"/>
+          <w:numId w:val="10"/>
+        </w:numPr>
+      </w:pPr>
+      <w:r>
+        <w:t>Rechnergestützte Analyse von Krankheitsmeldungen um abnorme Häufungen früh zu erkennen</w:t>
+      </w:r>
+    </w:p>
+    <w:p>
+      <w:pPr>
+        <w:pStyle w:val="Listenabsatz"/>
+        <w:numPr>
+          <w:ilvl w:val="0"/>
+          <w:numId w:val="10"/>
+        </w:numPr>
+      </w:pPr>
+      <w:r>
+        <w:t>Erstellen von Infektionsstatistiken rechnergestützt</w:t>
+      </w:r>
+    </w:p>
+    <w:p>
+      <w:pPr>
+        <w:pStyle w:val="Listenabsatz"/>
+        <w:numPr>
+          <w:ilvl w:val="0"/>
+          <w:numId w:val="10"/>
+        </w:numPr>
+      </w:pPr>
+      <w:r>
+        <w:t>Rechnerunterstützung bei der Erfassung von Risikosituationen und -faktoren</w:t>
+      </w:r>
+    </w:p>
+    <w:p>
+      <w:pPr>
+        <w:pStyle w:val="Listenabsatz"/>
+        <w:numPr>
+          <w:ilvl w:val="0"/>
+          <w:numId w:val="10"/>
+        </w:numPr>
+      </w:pPr>
+      <w:r>
+        <w:t>Meldewesen im Infektionsschutz rechnerunterstützt einrichten</w:t>
+      </w:r>
+    </w:p>
+    <w:p>
+      <w:pPr>
+        <w:pStyle w:val="Listenabsatz"/>
+        <w:numPr>
+          <w:ilvl w:val="0"/>
+          <w:numId w:val="10"/>
+        </w:numPr>
+      </w:pPr>
+      <w:r>
+        <w:t>Datenerfassung für Bewertung von Effektivität und Effizient von Interventions-, Förder- und Präventionsprogramme rechnerunterstützt und Auswertung ebenfalls rechnergestützt möglich</w:t>
+      </w:r>
       <w:bookmarkStart w:id="0" w:name="_GoBack"/>
       <w:bookmarkEnd w:id="0"/>
     </w:p>
+    <w:p>
+      <w:pPr>
+        <w:rPr>
+          <w:b/>
+        </w:rPr>
+      </w:pPr>
+      <w:r>
+        <w:rPr>
+          <w:b/>
+        </w:rPr>
+        <w:lastRenderedPageBreak/>
+        <w:t>Quellen:</w:t>
+      </w:r>
+    </w:p>
+    <w:p>
+      <w:r>
+        <w:t>http://de.wikipedia.org/w/index.php?title=Gesundheitsamt&amp;oldid=138712882</w:t>
+      </w:r>
+    </w:p>
+    <w:p>
+      <w:r>
+        <w:t>http://www.gesundheitsamt-bw.de</w:t>
+      </w:r>
+    </w:p>
+    <w:p>
+      <w:r>
+        <w:t>http://www.gesundheitsamt.de/gap/stat/aufgaben/aufgaben.htm</w:t>
+      </w:r>
+    </w:p>
+    <w:p/>
     <w:sectPr>
       <w:pgSz w:w="11906" w:h="16838"/>
       <w:pgMar w:top="1417" w:right="1417" w:bottom="1134" w:left="1417" w:header="708" w:footer="708" w:gutter="0"/>
@@ -1029,6 +1608,119 @@
     </w:lvl>
   </w:abstractNum>
   <w:abstractNum w:abstractNumId="1">
+    <w:nsid w:val="0EF34588"/>
+    <w:multiLevelType w:val="hybridMultilevel"/>
+    <w:tmpl w:val="663EB61E"/>
+    <w:lvl w:ilvl="0" w:tplc="04070001">
+      <w:start w:val="1"/>
+      <w:numFmt w:val="bullet"/>
+      <w:lvlText w:val=""/>
+      <w:lvlJc w:val="left"/>
+      <w:pPr>
+        <w:ind w:left="720" w:hanging="360"/>
+      </w:pPr>
+      <w:rPr>
+        <w:rFonts w:ascii="Symbol" w:hAnsi="Symbol" w:hint="default"/>
+      </w:rPr>
+    </w:lvl>
+    <w:lvl w:ilvl="1" w:tplc="04070003" w:tentative="1">
+      <w:start w:val="1"/>
+      <w:numFmt w:val="bullet"/>
+      <w:lvlText w:val="o"/>
+      <w:lvlJc w:val="left"/>
+      <w:pPr>
+        <w:ind w:left="1440" w:hanging="360"/>
+      </w:pPr>
+      <w:rPr>
+        <w:rFonts w:ascii="Courier New" w:hAnsi="Courier New" w:cs="Courier New" w:hint="default"/>
+      </w:rPr>
+    </w:lvl>
+    <w:lvl w:ilvl="2" w:tplc="04070005" w:tentative="1">
+      <w:start w:val="1"/>
+      <w:numFmt w:val="bullet"/>
+      <w:lvlText w:val=""/>
+      <w:lvlJc w:val="left"/>
+      <w:pPr>
+        <w:ind w:left="2160" w:hanging="360"/>
+      </w:pPr>
+      <w:rPr>
+        <w:rFonts w:ascii="Wingdings" w:hAnsi="Wingdings" w:hint="default"/>
+      </w:rPr>
+    </w:lvl>
+    <w:lvl w:ilvl="3" w:tplc="04070001" w:tentative="1">
+      <w:start w:val="1"/>
+      <w:numFmt w:val="bullet"/>
+      <w:lvlText w:val=""/>
+      <w:lvlJc w:val="left"/>
+      <w:pPr>
+        <w:ind w:left="2880" w:hanging="360"/>
+      </w:pPr>
+      <w:rPr>
+        <w:rFonts w:ascii="Symbol" w:hAnsi="Symbol" w:hint="default"/>
+      </w:rPr>
+    </w:lvl>
+    <w:lvl w:ilvl="4" w:tplc="04070003" w:tentative="1">
+      <w:start w:val="1"/>
+      <w:numFmt w:val="bullet"/>
+      <w:lvlText w:val="o"/>
+      <w:lvlJc w:val="left"/>
+      <w:pPr>
+        <w:ind w:left="3600" w:hanging="360"/>
+      </w:pPr>
+      <w:rPr>
+        <w:rFonts w:ascii="Courier New" w:hAnsi="Courier New" w:cs="Courier New" w:hint="default"/>
+      </w:rPr>
+    </w:lvl>
+    <w:lvl w:ilvl="5" w:tplc="04070005" w:tentative="1">
+      <w:start w:val="1"/>
+      <w:numFmt w:val="bullet"/>
+      <w:lvlText w:val=""/>
+      <w:lvlJc w:val="left"/>
+      <w:pPr>
+        <w:ind w:left="4320" w:hanging="360"/>
+      </w:pPr>
+      <w:rPr>
+        <w:rFonts w:ascii="Wingdings" w:hAnsi="Wingdings" w:hint="default"/>
+      </w:rPr>
+    </w:lvl>
+    <w:lvl w:ilvl="6" w:tplc="04070001" w:tentative="1">
+      <w:start w:val="1"/>
+      <w:numFmt w:val="bullet"/>
+      <w:lvlText w:val=""/>
+      <w:lvlJc w:val="left"/>
+      <w:pPr>
+        <w:ind w:left="5040" w:hanging="360"/>
+      </w:pPr>
+      <w:rPr>
+        <w:rFonts w:ascii="Symbol" w:hAnsi="Symbol" w:hint="default"/>
+      </w:rPr>
+    </w:lvl>
+    <w:lvl w:ilvl="7" w:tplc="04070003" w:tentative="1">
+      <w:start w:val="1"/>
+      <w:numFmt w:val="bullet"/>
+      <w:lvlText w:val="o"/>
+      <w:lvlJc w:val="left"/>
+      <w:pPr>
+        <w:ind w:left="5760" w:hanging="360"/>
+      </w:pPr>
+      <w:rPr>
+        <w:rFonts w:ascii="Courier New" w:hAnsi="Courier New" w:cs="Courier New" w:hint="default"/>
+      </w:rPr>
+    </w:lvl>
+    <w:lvl w:ilvl="8" w:tplc="04070005" w:tentative="1">
+      <w:start w:val="1"/>
+      <w:numFmt w:val="bullet"/>
+      <w:lvlText w:val=""/>
+      <w:lvlJc w:val="left"/>
+      <w:pPr>
+        <w:ind w:left="6480" w:hanging="360"/>
+      </w:pPr>
+      <w:rPr>
+        <w:rFonts w:ascii="Wingdings" w:hAnsi="Wingdings" w:hint="default"/>
+      </w:rPr>
+    </w:lvl>
+  </w:abstractNum>
+  <w:abstractNum w:abstractNumId="2">
     <w:nsid w:val="1E2074BB"/>
     <w:multiLevelType w:val="multilevel"/>
     <w:tmpl w:val="FB50DB88"/>
@@ -1177,7 +1869,7 @@
       </w:rPr>
     </w:lvl>
   </w:abstractNum>
-  <w:abstractNum w:abstractNumId="2">
+  <w:abstractNum w:abstractNumId="3">
     <w:nsid w:val="32FB7844"/>
     <w:multiLevelType w:val="hybridMultilevel"/>
     <w:tmpl w:val="174AB7AC"/>
@@ -1290,7 +1982,120 @@
       </w:rPr>
     </w:lvl>
   </w:abstractNum>
-  <w:abstractNum w:abstractNumId="3">
+  <w:abstractNum w:abstractNumId="4">
+    <w:nsid w:val="55F27C47"/>
+    <w:multiLevelType w:val="hybridMultilevel"/>
+    <w:tmpl w:val="0DE6B682"/>
+    <w:lvl w:ilvl="0" w:tplc="04070001">
+      <w:start w:val="1"/>
+      <w:numFmt w:val="bullet"/>
+      <w:lvlText w:val=""/>
+      <w:lvlJc w:val="left"/>
+      <w:pPr>
+        <w:ind w:left="720" w:hanging="360"/>
+      </w:pPr>
+      <w:rPr>
+        <w:rFonts w:ascii="Symbol" w:hAnsi="Symbol" w:hint="default"/>
+      </w:rPr>
+    </w:lvl>
+    <w:lvl w:ilvl="1" w:tplc="04070003">
+      <w:start w:val="1"/>
+      <w:numFmt w:val="bullet"/>
+      <w:lvlText w:val="o"/>
+      <w:lvlJc w:val="left"/>
+      <w:pPr>
+        <w:ind w:left="1440" w:hanging="360"/>
+      </w:pPr>
+      <w:rPr>
+        <w:rFonts w:ascii="Courier New" w:hAnsi="Courier New" w:cs="Courier New" w:hint="default"/>
+      </w:rPr>
+    </w:lvl>
+    <w:lvl w:ilvl="2" w:tplc="04070005">
+      <w:start w:val="1"/>
+      <w:numFmt w:val="bullet"/>
+      <w:lvlText w:val=""/>
+      <w:lvlJc w:val="left"/>
+      <w:pPr>
+        <w:ind w:left="2160" w:hanging="360"/>
+      </w:pPr>
+      <w:rPr>
+        <w:rFonts w:ascii="Wingdings" w:hAnsi="Wingdings" w:hint="default"/>
+      </w:rPr>
+    </w:lvl>
+    <w:lvl w:ilvl="3" w:tplc="04070001" w:tentative="1">
+      <w:start w:val="1"/>
+      <w:numFmt w:val="bullet"/>
+      <w:lvlText w:val=""/>
+      <w:lvlJc w:val="left"/>
+      <w:pPr>
+        <w:ind w:left="2880" w:hanging="360"/>
+      </w:pPr>
+      <w:rPr>
+        <w:rFonts w:ascii="Symbol" w:hAnsi="Symbol" w:hint="default"/>
+      </w:rPr>
+    </w:lvl>
+    <w:lvl w:ilvl="4" w:tplc="04070003" w:tentative="1">
+      <w:start w:val="1"/>
+      <w:numFmt w:val="bullet"/>
+      <w:lvlText w:val="o"/>
+      <w:lvlJc w:val="left"/>
+      <w:pPr>
+        <w:ind w:left="3600" w:hanging="360"/>
+      </w:pPr>
+      <w:rPr>
+        <w:rFonts w:ascii="Courier New" w:hAnsi="Courier New" w:cs="Courier New" w:hint="default"/>
+      </w:rPr>
+    </w:lvl>
+    <w:lvl w:ilvl="5" w:tplc="04070005" w:tentative="1">
+      <w:start w:val="1"/>
+      <w:numFmt w:val="bullet"/>
+      <w:lvlText w:val=""/>
+      <w:lvlJc w:val="left"/>
+      <w:pPr>
+        <w:ind w:left="4320" w:hanging="360"/>
+      </w:pPr>
+      <w:rPr>
+        <w:rFonts w:ascii="Wingdings" w:hAnsi="Wingdings" w:hint="default"/>
+      </w:rPr>
+    </w:lvl>
+    <w:lvl w:ilvl="6" w:tplc="04070001" w:tentative="1">
+      <w:start w:val="1"/>
+      <w:numFmt w:val="bullet"/>
+      <w:lvlText w:val=""/>
+      <w:lvlJc w:val="left"/>
+      <w:pPr>
+        <w:ind w:left="5040" w:hanging="360"/>
+      </w:pPr>
+      <w:rPr>
+        <w:rFonts w:ascii="Symbol" w:hAnsi="Symbol" w:hint="default"/>
+      </w:rPr>
+    </w:lvl>
+    <w:lvl w:ilvl="7" w:tplc="04070003" w:tentative="1">
+      <w:start w:val="1"/>
+      <w:numFmt w:val="bullet"/>
+      <w:lvlText w:val="o"/>
+      <w:lvlJc w:val="left"/>
+      <w:pPr>
+        <w:ind w:left="5760" w:hanging="360"/>
+      </w:pPr>
+      <w:rPr>
+        <w:rFonts w:ascii="Courier New" w:hAnsi="Courier New" w:cs="Courier New" w:hint="default"/>
+      </w:rPr>
+    </w:lvl>
+    <w:lvl w:ilvl="8" w:tplc="04070005" w:tentative="1">
+      <w:start w:val="1"/>
+      <w:numFmt w:val="bullet"/>
+      <w:lvlText w:val=""/>
+      <w:lvlJc w:val="left"/>
+      <w:pPr>
+        <w:ind w:left="6480" w:hanging="360"/>
+      </w:pPr>
+      <w:rPr>
+        <w:rFonts w:ascii="Wingdings" w:hAnsi="Wingdings" w:hint="default"/>
+      </w:rPr>
+    </w:lvl>
+  </w:abstractNum>
+  <w:abstractNum w:abstractNumId="5">
     <w:nsid w:val="5BE47F05"/>
     <w:multiLevelType w:val="hybridMultilevel"/>
     <w:tmpl w:val="C1DCBCE2"/>
@@ -1402,7 +2207,7 @@
       </w:rPr>
     </w:lvl>
   </w:abstractNum>
-  <w:abstractNum w:abstractNumId="4">
+  <w:abstractNum w:abstractNumId="6">
     <w:nsid w:val="5CD937B6"/>
     <w:multiLevelType w:val="hybridMultilevel"/>
     <w:tmpl w:val="F83CA2CE"/>
@@ -1515,7 +2320,7 @@
       </w:rPr>
     </w:lvl>
   </w:abstractNum>
-  <w:abstractNum w:abstractNumId="5">
+  <w:abstractNum w:abstractNumId="7">
     <w:nsid w:val="5FA21F52"/>
     <w:multiLevelType w:val="hybridMultilevel"/>
     <w:tmpl w:val="7A0E11A8"/>
@@ -1628,7 +2433,7 @@
       </w:rPr>
     </w:lvl>
   </w:abstractNum>
-  <w:abstractNum w:abstractNumId="6">
+  <w:abstractNum w:abstractNumId="8">
     <w:nsid w:val="64A029BF"/>
     <w:multiLevelType w:val="multilevel"/>
     <w:tmpl w:val="76785F10"/>
@@ -1777,7 +2582,7 @@
       </w:rPr>
     </w:lvl>
   </w:abstractNum>
-  <w:abstractNum w:abstractNumId="7">
+  <w:abstractNum w:abstractNumId="9">
     <w:nsid w:val="6D3E2E42"/>
     <w:multiLevelType w:val="multilevel"/>
     <w:tmpl w:val="9256950A"/>
@@ -1927,28 +2732,34 @@
     </w:lvl>
   </w:abstractNum>
   <w:num w:numId="1">
-    <w:abstractNumId w:val="3"/>
+    <w:abstractNumId w:val="5"/>
   </w:num>
   <w:num w:numId="2">
-    <w:abstractNumId w:val="6"/>
+    <w:abstractNumId w:val="8"/>
   </w:num>
   <w:num w:numId="3">
     <w:abstractNumId w:val="0"/>
   </w:num>
   <w:num w:numId="4">
+    <w:abstractNumId w:val="9"/>
+  </w:num>
+  <w:num w:numId="5">
+    <w:abstractNumId w:val="2"/>
+  </w:num>
+  <w:num w:numId="6">
     <w:abstractNumId w:val="7"/>
   </w:num>
-  <w:num w:numId="5">
-    <w:abstractNumId w:val="1"/>
-  </w:num>
-  <w:num w:numId="6">
-    <w:abstractNumId w:val="5"/>
-  </w:num>
   <w:num w:numId="7">
-    <w:abstractNumId w:val="2"/>
+    <w:abstractNumId w:val="3"/>
   </w:num>
   <w:num w:numId="8">
+    <w:abstractNumId w:val="6"/>
+  </w:num>
+  <w:num w:numId="9">
     <w:abstractNumId w:val="4"/>
+  </w:num>
+  <w:num w:numId="10">
+    <w:abstractNumId w:val="1"/>
   </w:num>
 </w:numbering>
 </file>
@@ -2666,7 +3477,7 @@
   <a:extraClrSchemeLst/>
   <a:extLst>
     <a:ext uri="{05A4C25C-085E-4340-85A3-A5531E510DB2}">
-      <thm15:themeFamily xmlns:thm15="http://schemas.microsoft.com/office/thememl/2012/main" xmlns="" name="Office Theme" id="{62F939B6-93AF-4DB8-9C6B-D6C7DFDC589F}" vid="{4A3C46E8-61CC-4603-A589-7422A47A8E4A}"/>
+      <thm15:themeFamily xmlns="" xmlns:thm15="http://schemas.microsoft.com/office/thememl/2012/main" name="Office Theme" id="{62F939B6-93AF-4DB8-9C6B-D6C7DFDC589F}" vid="{4A3C46E8-61CC-4603-A589-7422A47A8E4A}"/>
     </a:ext>
   </a:extLst>
 </a:theme>

</xml_diff>